<commit_message>
Fixed bug (Conclusions and Future Work (10% of total mark) /) in thesis assessment templates
</commit_message>
<xml_diff>
--- a/thesis_assessment_template/Bach_assessment.docx
+++ b/thesis_assessment_template/Bach_assessment.docx
@@ -1,6 +1,6 @@
 
 <file path=word/document.xml><?xml version="1.0" encoding="utf-8"?>
-<w:document xmlns:wpc="http://schemas.microsoft.com/office/word/2010/wordprocessingCanvas" xmlns:cx="http://schemas.microsoft.com/office/drawing/2014/chartex" xmlns:cx1="http://schemas.microsoft.com/office/drawing/2015/9/8/chartex" xmlns:cx2="http://schemas.microsoft.com/office/drawing/2015/10/21/chartex" xmlns:cx3="http://schemas.microsoft.com/office/drawing/2016/5/9/chartex" xmlns:cx4="http://schemas.microsoft.com/office/drawing/2016/5/10/chartex" xmlns:cx5="http://schemas.microsoft.com/office/drawing/2016/5/11/chartex" xmlns:cx6="http://schemas.microsoft.com/office/drawing/2016/5/12/chartex" xmlns:cx7="http://schemas.microsoft.com/office/drawing/2016/5/13/chartex" xmlns:cx8="http://schemas.microsoft.com/office/drawing/2016/5/14/chartex" xmlns:mc="http://schemas.openxmlformats.org/markup-compatibility/2006" xmlns:aink="http://schemas.microsoft.com/office/drawing/2016/ink" xmlns:am3d="http://schemas.microsoft.com/office/drawing/2017/model3d" xmlns:o="urn:schemas-microsoft-com:office:office" xmlns:r="http://schemas.openxmlformats.org/officeDocument/2006/relationships" xmlns:m="http://schemas.openxmlformats.org/officeDocument/2006/math" xmlns:v="urn:schemas-microsoft-com:vml" xmlns:wp14="http://schemas.microsoft.com/office/word/2010/wordprocessingDrawing" xmlns:wp="http://schemas.openxmlformats.org/drawingml/2006/wordprocessingDrawing" xmlns:w10="urn:schemas-microsoft-com:office:word" xmlns:w="http://schemas.openxmlformats.org/wordprocessingml/2006/main" xmlns:w14="http://schemas.microsoft.com/office/word/2010/wordml" xmlns:w15="http://schemas.microsoft.com/office/word/2012/wordml" xmlns:w16cid="http://schemas.microsoft.com/office/word/2016/wordml/cid" xmlns:w16se="http://schemas.microsoft.com/office/word/2015/wordml/symex" xmlns:wpg="http://schemas.microsoft.com/office/word/2010/wordprocessingGroup" xmlns:wpi="http://schemas.microsoft.com/office/word/2010/wordprocessingInk" xmlns:wne="http://schemas.microsoft.com/office/word/2006/wordml" xmlns:wps="http://schemas.microsoft.com/office/word/2010/wordprocessingShape" mc:Ignorable="w14 w15 w16se w16cid wp14">
+<w:document xmlns:wpc="http://schemas.microsoft.com/office/word/2010/wordprocessingCanvas" xmlns:cx="http://schemas.microsoft.com/office/drawing/2014/chartex" xmlns:cx1="http://schemas.microsoft.com/office/drawing/2015/9/8/chartex" xmlns:cx2="http://schemas.microsoft.com/office/drawing/2015/10/21/chartex" xmlns:cx3="http://schemas.microsoft.com/office/drawing/2016/5/9/chartex" xmlns:cx4="http://schemas.microsoft.com/office/drawing/2016/5/10/chartex" xmlns:cx5="http://schemas.microsoft.com/office/drawing/2016/5/11/chartex" xmlns:cx6="http://schemas.microsoft.com/office/drawing/2016/5/12/chartex" xmlns:cx7="http://schemas.microsoft.com/office/drawing/2016/5/13/chartex" xmlns:cx8="http://schemas.microsoft.com/office/drawing/2016/5/14/chartex" xmlns:mc="http://schemas.openxmlformats.org/markup-compatibility/2006" xmlns:aink="http://schemas.microsoft.com/office/drawing/2016/ink" xmlns:am3d="http://schemas.microsoft.com/office/drawing/2017/model3d" xmlns:o="urn:schemas-microsoft-com:office:office" xmlns:r="http://schemas.openxmlformats.org/officeDocument/2006/relationships" xmlns:m="http://schemas.openxmlformats.org/officeDocument/2006/math" xmlns:v="urn:schemas-microsoft-com:vml" xmlns:wp14="http://schemas.microsoft.com/office/word/2010/wordprocessingDrawing" xmlns:wp="http://schemas.openxmlformats.org/drawingml/2006/wordprocessingDrawing" xmlns:w10="urn:schemas-microsoft-com:office:word" xmlns:w="http://schemas.openxmlformats.org/wordprocessingml/2006/main" xmlns:w14="http://schemas.microsoft.com/office/word/2010/wordml" xmlns:w15="http://schemas.microsoft.com/office/word/2012/wordml" xmlns:w16cex="http://schemas.microsoft.com/office/word/2018/wordml/cex" xmlns:w16cid="http://schemas.microsoft.com/office/word/2016/wordml/cid" xmlns:w16="http://schemas.microsoft.com/office/word/2018/wordml" xmlns:w16se="http://schemas.microsoft.com/office/word/2015/wordml/symex" xmlns:wpg="http://schemas.microsoft.com/office/word/2010/wordprocessingGroup" xmlns:wpi="http://schemas.microsoft.com/office/word/2010/wordprocessingInk" xmlns:wne="http://schemas.microsoft.com/office/word/2006/wordml" xmlns:wps="http://schemas.microsoft.com/office/word/2010/wordprocessingShape" mc:Ignorable="w14 w15 w16se w16cid w16 w16cex wp14">
   <w:body>
     <w:tbl>
       <w:tblPr>
@@ -6163,7 +6163,27 @@
                       <w:sz w:val="20"/>
                       <w:szCs w:val="20"/>
                     </w:rPr>
-                    <w:t xml:space="preserve">Project and presentation are very good. All design aims are met. </w:t>
+                    <w:t xml:space="preserve">Project and presentation are </w:t>
+                  </w:r>
+                  <w:proofErr w:type="gramStart"/>
+                  <w:r>
+                    <w:rPr>
+                      <w:rFonts w:ascii="Arial Narrow" w:hAnsi="Arial Narrow"/>
+                      <w:w w:val="105"/>
+                      <w:sz w:val="20"/>
+                      <w:szCs w:val="20"/>
+                    </w:rPr>
+                    <w:t>very good</w:t>
+                  </w:r>
+                  <w:proofErr w:type="gramEnd"/>
+                  <w:r>
+                    <w:rPr>
+                      <w:rFonts w:ascii="Arial Narrow" w:hAnsi="Arial Narrow"/>
+                      <w:w w:val="105"/>
+                      <w:sz w:val="20"/>
+                      <w:szCs w:val="20"/>
+                    </w:rPr>
+                    <w:t xml:space="preserve">. All design aims are met. </w:t>
                   </w:r>
                 </w:p>
                 <w:p>
@@ -8861,7 +8881,23 @@
                       <w:rFonts w:ascii="Arial Narrow" w:hAnsi="Arial Narrow"/>
                       <w:lang w:val="en-US" w:eastAsia="ru-RU"/>
                     </w:rPr>
-                    <w:t xml:space="preserve">Has a formal design methodology been adopted and, if so, properly used? </w:t>
+                    <w:t xml:space="preserve">Has a formal design methodology been adopted and, if so, </w:t>
+                  </w:r>
+                  <w:proofErr w:type="gramStart"/>
+                  <w:r>
+                    <w:rPr>
+                      <w:rFonts w:ascii="Arial Narrow" w:hAnsi="Arial Narrow"/>
+                      <w:lang w:val="en-US" w:eastAsia="ru-RU"/>
+                    </w:rPr>
+                    <w:t>properly used</w:t>
+                  </w:r>
+                  <w:proofErr w:type="gramEnd"/>
+                  <w:r>
+                    <w:rPr>
+                      <w:rFonts w:ascii="Arial Narrow" w:hAnsi="Arial Narrow"/>
+                      <w:lang w:val="en-US" w:eastAsia="ru-RU"/>
+                    </w:rPr>
+                    <w:t xml:space="preserve">? </w:t>
                   </w:r>
                 </w:p>
                 <w:p>
@@ -11503,7 +11539,15 @@
                       <w:b/>
                       <w:lang w:val="en-US" w:eastAsia="ru-RU"/>
                     </w:rPr>
-                    <w:t>3.3. Technical Content (15% of total mark) /</w:t>
+                    <w:t xml:space="preserve">3.3. </w:t>
+                  </w:r>
+                  <w:r>
+                    <w:rPr>
+                      <w:rFonts w:ascii="Arial Narrow" w:hAnsi="Arial Narrow"/>
+                      <w:b/>
+                      <w:lang w:val="en-US" w:eastAsia="ru-RU"/>
+                    </w:rPr>
+                    <w:t>Conclusions and Future Work (10% of total mark) /</w:t>
                   </w:r>
                 </w:p>
                 <w:p>
@@ -11688,7 +11732,23 @@
                       <w:rFonts w:ascii="Arial Narrow" w:hAnsi="Arial Narrow"/>
                       <w:lang w:val="en-US" w:eastAsia="ru-RU"/>
                     </w:rPr>
-                    <w:t xml:space="preserve">Are conclusions well written? </w:t>
+                    <w:t xml:space="preserve">Are conclusions </w:t>
+                  </w:r>
+                  <w:proofErr w:type="gramStart"/>
+                  <w:r>
+                    <w:rPr>
+                      <w:rFonts w:ascii="Arial Narrow" w:hAnsi="Arial Narrow"/>
+                      <w:lang w:val="en-US" w:eastAsia="ru-RU"/>
+                    </w:rPr>
+                    <w:t>well written</w:t>
+                  </w:r>
+                  <w:proofErr w:type="gramEnd"/>
+                  <w:r>
+                    <w:rPr>
+                      <w:rFonts w:ascii="Arial Narrow" w:hAnsi="Arial Narrow"/>
+                      <w:lang w:val="en-US" w:eastAsia="ru-RU"/>
+                    </w:rPr>
+                    <w:t xml:space="preserve">? </w:t>
                   </w:r>
                 </w:p>
                 <w:p>
@@ -12219,7 +12279,23 @@
                       <w:rFonts w:ascii="Arial Narrow" w:hAnsi="Arial Narrow"/>
                       <w:lang w:val="en-US" w:eastAsia="ru-RU"/>
                     </w:rPr>
-                    <w:t xml:space="preserve">Has the student covered all of the relevant issues? </w:t>
+                    <w:t xml:space="preserve">Has the student covered </w:t>
+                  </w:r>
+                  <w:proofErr w:type="gramStart"/>
+                  <w:r>
+                    <w:rPr>
+                      <w:rFonts w:ascii="Arial Narrow" w:hAnsi="Arial Narrow"/>
+                      <w:lang w:val="en-US" w:eastAsia="ru-RU"/>
+                    </w:rPr>
+                    <w:t>all of</w:t>
+                  </w:r>
+                  <w:proofErr w:type="gramEnd"/>
+                  <w:r>
+                    <w:rPr>
+                      <w:rFonts w:ascii="Arial Narrow" w:hAnsi="Arial Narrow"/>
+                      <w:lang w:val="en-US" w:eastAsia="ru-RU"/>
+                    </w:rPr>
+                    <w:t xml:space="preserve"> the relevant issues? </w:t>
                   </w:r>
                 </w:p>
                 <w:p>
@@ -12456,34 +12532,34 @@
                     <w:rPr>
                       <w:rFonts w:ascii="Arial Narrow" w:hAnsi="Arial Narrow"/>
                       <w:b/>
-                      <w:lang w:val="en-US" w:eastAsia="ru-RU"/>
-                    </w:rPr>
-                  </w:pPr>
-                </w:p>
-                <w:p>
-                  <w:pPr>
-                    <w:rPr>
-                      <w:rFonts w:ascii="Arial Narrow" w:hAnsi="Arial Narrow"/>
-                      <w:b/>
-                      <w:lang w:val="en-US" w:eastAsia="ru-RU"/>
-                    </w:rPr>
-                  </w:pPr>
-                </w:p>
-                <w:p>
-                  <w:pPr>
-                    <w:rPr>
-                      <w:rFonts w:ascii="Arial Narrow" w:hAnsi="Arial Narrow"/>
-                      <w:b/>
-                      <w:lang w:val="en-US" w:eastAsia="ru-RU"/>
-                    </w:rPr>
-                  </w:pPr>
-                </w:p>
-                <w:p>
-                  <w:pPr>
-                    <w:rPr>
-                      <w:rFonts w:ascii="Arial Narrow" w:hAnsi="Arial Narrow"/>
-                      <w:b/>
-                      <w:lang w:val="en-US" w:eastAsia="ru-RU"/>
+                      <w:lang w:eastAsia="ru-RU"/>
+                    </w:rPr>
+                  </w:pPr>
+                </w:p>
+                <w:p>
+                  <w:pPr>
+                    <w:rPr>
+                      <w:rFonts w:ascii="Arial Narrow" w:hAnsi="Arial Narrow"/>
+                      <w:b/>
+                      <w:lang w:eastAsia="ru-RU"/>
+                    </w:rPr>
+                  </w:pPr>
+                </w:p>
+                <w:p>
+                  <w:pPr>
+                    <w:rPr>
+                      <w:rFonts w:ascii="Arial Narrow" w:hAnsi="Arial Narrow"/>
+                      <w:b/>
+                      <w:lang w:eastAsia="ru-RU"/>
+                    </w:rPr>
+                  </w:pPr>
+                </w:p>
+                <w:p>
+                  <w:pPr>
+                    <w:rPr>
+                      <w:rFonts w:ascii="Arial Narrow" w:hAnsi="Arial Narrow"/>
+                      <w:b/>
+                      <w:lang w:eastAsia="ru-RU"/>
                     </w:rPr>
                   </w:pPr>
                 </w:p>
@@ -14114,7 +14190,7 @@
 </file>
 
 <file path=word/endnotes.xml><?xml version="1.0" encoding="utf-8"?>
-<w:endnotes xmlns:wpc="http://schemas.microsoft.com/office/word/2010/wordprocessingCanvas" xmlns:cx="http://schemas.microsoft.com/office/drawing/2014/chartex" xmlns:cx1="http://schemas.microsoft.com/office/drawing/2015/9/8/chartex" xmlns:cx2="http://schemas.microsoft.com/office/drawing/2015/10/21/chartex" xmlns:cx3="http://schemas.microsoft.com/office/drawing/2016/5/9/chartex" xmlns:cx4="http://schemas.microsoft.com/office/drawing/2016/5/10/chartex" xmlns:cx5="http://schemas.microsoft.com/office/drawing/2016/5/11/chartex" xmlns:cx6="http://schemas.microsoft.com/office/drawing/2016/5/12/chartex" xmlns:cx7="http://schemas.microsoft.com/office/drawing/2016/5/13/chartex" xmlns:cx8="http://schemas.microsoft.com/office/drawing/2016/5/14/chartex" xmlns:mc="http://schemas.openxmlformats.org/markup-compatibility/2006" xmlns:aink="http://schemas.microsoft.com/office/drawing/2016/ink" xmlns:am3d="http://schemas.microsoft.com/office/drawing/2017/model3d" xmlns:o="urn:schemas-microsoft-com:office:office" xmlns:r="http://schemas.openxmlformats.org/officeDocument/2006/relationships" xmlns:m="http://schemas.openxmlformats.org/officeDocument/2006/math" xmlns:v="urn:schemas-microsoft-com:vml" xmlns:wp14="http://schemas.microsoft.com/office/word/2010/wordprocessingDrawing" xmlns:wp="http://schemas.openxmlformats.org/drawingml/2006/wordprocessingDrawing" xmlns:w10="urn:schemas-microsoft-com:office:word" xmlns:w="http://schemas.openxmlformats.org/wordprocessingml/2006/main" xmlns:w14="http://schemas.microsoft.com/office/word/2010/wordml" xmlns:w15="http://schemas.microsoft.com/office/word/2012/wordml" xmlns:w16cid="http://schemas.microsoft.com/office/word/2016/wordml/cid" xmlns:w16se="http://schemas.microsoft.com/office/word/2015/wordml/symex" xmlns:wpg="http://schemas.microsoft.com/office/word/2010/wordprocessingGroup" xmlns:wpi="http://schemas.microsoft.com/office/word/2010/wordprocessingInk" xmlns:wne="http://schemas.microsoft.com/office/word/2006/wordml" xmlns:wps="http://schemas.microsoft.com/office/word/2010/wordprocessingShape" mc:Ignorable="w14 w15 w16se w16cid wp14">
+<w:endnotes xmlns:wpc="http://schemas.microsoft.com/office/word/2010/wordprocessingCanvas" xmlns:cx="http://schemas.microsoft.com/office/drawing/2014/chartex" xmlns:cx1="http://schemas.microsoft.com/office/drawing/2015/9/8/chartex" xmlns:cx2="http://schemas.microsoft.com/office/drawing/2015/10/21/chartex" xmlns:cx3="http://schemas.microsoft.com/office/drawing/2016/5/9/chartex" xmlns:cx4="http://schemas.microsoft.com/office/drawing/2016/5/10/chartex" xmlns:cx5="http://schemas.microsoft.com/office/drawing/2016/5/11/chartex" xmlns:cx6="http://schemas.microsoft.com/office/drawing/2016/5/12/chartex" xmlns:cx7="http://schemas.microsoft.com/office/drawing/2016/5/13/chartex" xmlns:cx8="http://schemas.microsoft.com/office/drawing/2016/5/14/chartex" xmlns:mc="http://schemas.openxmlformats.org/markup-compatibility/2006" xmlns:aink="http://schemas.microsoft.com/office/drawing/2016/ink" xmlns:am3d="http://schemas.microsoft.com/office/drawing/2017/model3d" xmlns:o="urn:schemas-microsoft-com:office:office" xmlns:r="http://schemas.openxmlformats.org/officeDocument/2006/relationships" xmlns:m="http://schemas.openxmlformats.org/officeDocument/2006/math" xmlns:v="urn:schemas-microsoft-com:vml" xmlns:wp14="http://schemas.microsoft.com/office/word/2010/wordprocessingDrawing" xmlns:wp="http://schemas.openxmlformats.org/drawingml/2006/wordprocessingDrawing" xmlns:w10="urn:schemas-microsoft-com:office:word" xmlns:w="http://schemas.openxmlformats.org/wordprocessingml/2006/main" xmlns:w14="http://schemas.microsoft.com/office/word/2010/wordml" xmlns:w15="http://schemas.microsoft.com/office/word/2012/wordml" xmlns:w16cex="http://schemas.microsoft.com/office/word/2018/wordml/cex" xmlns:w16cid="http://schemas.microsoft.com/office/word/2016/wordml/cid" xmlns:w16="http://schemas.microsoft.com/office/word/2018/wordml" xmlns:w16se="http://schemas.microsoft.com/office/word/2015/wordml/symex" xmlns:wpg="http://schemas.microsoft.com/office/word/2010/wordprocessingGroup" xmlns:wpi="http://schemas.microsoft.com/office/word/2010/wordprocessingInk" xmlns:wne="http://schemas.microsoft.com/office/word/2006/wordml" xmlns:wps="http://schemas.microsoft.com/office/word/2010/wordprocessingShape" mc:Ignorable="w14 w15 w16se w16cid w16 w16cex wp14">
   <w:endnote w:type="separator" w:id="-1">
     <w:p>
       <w:pPr>
@@ -14139,7 +14215,7 @@
 </file>
 
 <file path=word/footer1.xml><?xml version="1.0" encoding="utf-8"?>
-<w:ftr xmlns:wpc="http://schemas.microsoft.com/office/word/2010/wordprocessingCanvas" xmlns:cx="http://schemas.microsoft.com/office/drawing/2014/chartex" xmlns:cx1="http://schemas.microsoft.com/office/drawing/2015/9/8/chartex" xmlns:cx2="http://schemas.microsoft.com/office/drawing/2015/10/21/chartex" xmlns:cx3="http://schemas.microsoft.com/office/drawing/2016/5/9/chartex" xmlns:cx4="http://schemas.microsoft.com/office/drawing/2016/5/10/chartex" xmlns:cx5="http://schemas.microsoft.com/office/drawing/2016/5/11/chartex" xmlns:cx6="http://schemas.microsoft.com/office/drawing/2016/5/12/chartex" xmlns:cx7="http://schemas.microsoft.com/office/drawing/2016/5/13/chartex" xmlns:cx8="http://schemas.microsoft.com/office/drawing/2016/5/14/chartex" xmlns:mc="http://schemas.openxmlformats.org/markup-compatibility/2006" xmlns:aink="http://schemas.microsoft.com/office/drawing/2016/ink" xmlns:am3d="http://schemas.microsoft.com/office/drawing/2017/model3d" xmlns:o="urn:schemas-microsoft-com:office:office" xmlns:r="http://schemas.openxmlformats.org/officeDocument/2006/relationships" xmlns:m="http://schemas.openxmlformats.org/officeDocument/2006/math" xmlns:v="urn:schemas-microsoft-com:vml" xmlns:wp14="http://schemas.microsoft.com/office/word/2010/wordprocessingDrawing" xmlns:wp="http://schemas.openxmlformats.org/drawingml/2006/wordprocessingDrawing" xmlns:w10="urn:schemas-microsoft-com:office:word" xmlns:w="http://schemas.openxmlformats.org/wordprocessingml/2006/main" xmlns:w14="http://schemas.microsoft.com/office/word/2010/wordml" xmlns:w15="http://schemas.microsoft.com/office/word/2012/wordml" xmlns:w16cid="http://schemas.microsoft.com/office/word/2016/wordml/cid" xmlns:w16se="http://schemas.microsoft.com/office/word/2015/wordml/symex" xmlns:wpg="http://schemas.microsoft.com/office/word/2010/wordprocessingGroup" xmlns:wpi="http://schemas.microsoft.com/office/word/2010/wordprocessingInk" xmlns:wne="http://schemas.microsoft.com/office/word/2006/wordml" xmlns:wps="http://schemas.microsoft.com/office/word/2010/wordprocessingShape" mc:Ignorable="w14 w15 w16se w16cid wp14">
+<w:ftr xmlns:wpc="http://schemas.microsoft.com/office/word/2010/wordprocessingCanvas" xmlns:cx="http://schemas.microsoft.com/office/drawing/2014/chartex" xmlns:cx1="http://schemas.microsoft.com/office/drawing/2015/9/8/chartex" xmlns:cx2="http://schemas.microsoft.com/office/drawing/2015/10/21/chartex" xmlns:cx3="http://schemas.microsoft.com/office/drawing/2016/5/9/chartex" xmlns:cx4="http://schemas.microsoft.com/office/drawing/2016/5/10/chartex" xmlns:cx5="http://schemas.microsoft.com/office/drawing/2016/5/11/chartex" xmlns:cx6="http://schemas.microsoft.com/office/drawing/2016/5/12/chartex" xmlns:cx7="http://schemas.microsoft.com/office/drawing/2016/5/13/chartex" xmlns:cx8="http://schemas.microsoft.com/office/drawing/2016/5/14/chartex" xmlns:mc="http://schemas.openxmlformats.org/markup-compatibility/2006" xmlns:aink="http://schemas.microsoft.com/office/drawing/2016/ink" xmlns:am3d="http://schemas.microsoft.com/office/drawing/2017/model3d" xmlns:o="urn:schemas-microsoft-com:office:office" xmlns:r="http://schemas.openxmlformats.org/officeDocument/2006/relationships" xmlns:m="http://schemas.openxmlformats.org/officeDocument/2006/math" xmlns:v="urn:schemas-microsoft-com:vml" xmlns:wp14="http://schemas.microsoft.com/office/word/2010/wordprocessingDrawing" xmlns:wp="http://schemas.openxmlformats.org/drawingml/2006/wordprocessingDrawing" xmlns:w10="urn:schemas-microsoft-com:office:word" xmlns:w="http://schemas.openxmlformats.org/wordprocessingml/2006/main" xmlns:w14="http://schemas.microsoft.com/office/word/2010/wordml" xmlns:w15="http://schemas.microsoft.com/office/word/2012/wordml" xmlns:w16cex="http://schemas.microsoft.com/office/word/2018/wordml/cex" xmlns:w16cid="http://schemas.microsoft.com/office/word/2016/wordml/cid" xmlns:w16="http://schemas.microsoft.com/office/word/2018/wordml" xmlns:w16se="http://schemas.microsoft.com/office/word/2015/wordml/symex" xmlns:wpg="http://schemas.microsoft.com/office/word/2010/wordprocessingGroup" xmlns:wpi="http://schemas.microsoft.com/office/word/2010/wordprocessingInk" xmlns:wne="http://schemas.microsoft.com/office/word/2006/wordml" xmlns:wps="http://schemas.microsoft.com/office/word/2010/wordprocessingShape" mc:Ignorable="w14 w15 w16se w16cid w16 w16cex wp14">
   <w:p>
     <w:pPr>
       <w:pStyle w:val="ae"/>
@@ -14155,7 +14231,7 @@
 </file>
 
 <file path=word/footnotes.xml><?xml version="1.0" encoding="utf-8"?>
-<w:footnotes xmlns:wpc="http://schemas.microsoft.com/office/word/2010/wordprocessingCanvas" xmlns:cx="http://schemas.microsoft.com/office/drawing/2014/chartex" xmlns:cx1="http://schemas.microsoft.com/office/drawing/2015/9/8/chartex" xmlns:cx2="http://schemas.microsoft.com/office/drawing/2015/10/21/chartex" xmlns:cx3="http://schemas.microsoft.com/office/drawing/2016/5/9/chartex" xmlns:cx4="http://schemas.microsoft.com/office/drawing/2016/5/10/chartex" xmlns:cx5="http://schemas.microsoft.com/office/drawing/2016/5/11/chartex" xmlns:cx6="http://schemas.microsoft.com/office/drawing/2016/5/12/chartex" xmlns:cx7="http://schemas.microsoft.com/office/drawing/2016/5/13/chartex" xmlns:cx8="http://schemas.microsoft.com/office/drawing/2016/5/14/chartex" xmlns:mc="http://schemas.openxmlformats.org/markup-compatibility/2006" xmlns:aink="http://schemas.microsoft.com/office/drawing/2016/ink" xmlns:am3d="http://schemas.microsoft.com/office/drawing/2017/model3d" xmlns:o="urn:schemas-microsoft-com:office:office" xmlns:r="http://schemas.openxmlformats.org/officeDocument/2006/relationships" xmlns:m="http://schemas.openxmlformats.org/officeDocument/2006/math" xmlns:v="urn:schemas-microsoft-com:vml" xmlns:wp14="http://schemas.microsoft.com/office/word/2010/wordprocessingDrawing" xmlns:wp="http://schemas.openxmlformats.org/drawingml/2006/wordprocessingDrawing" xmlns:w10="urn:schemas-microsoft-com:office:word" xmlns:w="http://schemas.openxmlformats.org/wordprocessingml/2006/main" xmlns:w14="http://schemas.microsoft.com/office/word/2010/wordml" xmlns:w15="http://schemas.microsoft.com/office/word/2012/wordml" xmlns:w16cid="http://schemas.microsoft.com/office/word/2016/wordml/cid" xmlns:w16se="http://schemas.microsoft.com/office/word/2015/wordml/symex" xmlns:wpg="http://schemas.microsoft.com/office/word/2010/wordprocessingGroup" xmlns:wpi="http://schemas.microsoft.com/office/word/2010/wordprocessingInk" xmlns:wne="http://schemas.microsoft.com/office/word/2006/wordml" xmlns:wps="http://schemas.microsoft.com/office/word/2010/wordprocessingShape" mc:Ignorable="w14 w15 w16se w16cid wp14">
+<w:footnotes xmlns:wpc="http://schemas.microsoft.com/office/word/2010/wordprocessingCanvas" xmlns:cx="http://schemas.microsoft.com/office/drawing/2014/chartex" xmlns:cx1="http://schemas.microsoft.com/office/drawing/2015/9/8/chartex" xmlns:cx2="http://schemas.microsoft.com/office/drawing/2015/10/21/chartex" xmlns:cx3="http://schemas.microsoft.com/office/drawing/2016/5/9/chartex" xmlns:cx4="http://schemas.microsoft.com/office/drawing/2016/5/10/chartex" xmlns:cx5="http://schemas.microsoft.com/office/drawing/2016/5/11/chartex" xmlns:cx6="http://schemas.microsoft.com/office/drawing/2016/5/12/chartex" xmlns:cx7="http://schemas.microsoft.com/office/drawing/2016/5/13/chartex" xmlns:cx8="http://schemas.microsoft.com/office/drawing/2016/5/14/chartex" xmlns:mc="http://schemas.openxmlformats.org/markup-compatibility/2006" xmlns:aink="http://schemas.microsoft.com/office/drawing/2016/ink" xmlns:am3d="http://schemas.microsoft.com/office/drawing/2017/model3d" xmlns:o="urn:schemas-microsoft-com:office:office" xmlns:r="http://schemas.openxmlformats.org/officeDocument/2006/relationships" xmlns:m="http://schemas.openxmlformats.org/officeDocument/2006/math" xmlns:v="urn:schemas-microsoft-com:vml" xmlns:wp14="http://schemas.microsoft.com/office/word/2010/wordprocessingDrawing" xmlns:wp="http://schemas.openxmlformats.org/drawingml/2006/wordprocessingDrawing" xmlns:w10="urn:schemas-microsoft-com:office:word" xmlns:w="http://schemas.openxmlformats.org/wordprocessingml/2006/main" xmlns:w14="http://schemas.microsoft.com/office/word/2010/wordml" xmlns:w15="http://schemas.microsoft.com/office/word/2012/wordml" xmlns:w16cex="http://schemas.microsoft.com/office/word/2018/wordml/cex" xmlns:w16cid="http://schemas.microsoft.com/office/word/2016/wordml/cid" xmlns:w16="http://schemas.microsoft.com/office/word/2018/wordml" xmlns:w16se="http://schemas.microsoft.com/office/word/2015/wordml/symex" xmlns:wpg="http://schemas.microsoft.com/office/word/2010/wordprocessingGroup" xmlns:wpi="http://schemas.microsoft.com/office/word/2010/wordprocessingInk" xmlns:wne="http://schemas.microsoft.com/office/word/2006/wordml" xmlns:wps="http://schemas.microsoft.com/office/word/2010/wordprocessingShape" mc:Ignorable="w14 w15 w16se w16cid w16 w16cex wp14">
   <w:footnote w:type="separator" w:id="-1">
     <w:p>
       <w:pPr>
@@ -14180,7 +14256,7 @@
 </file>
 
 <file path=word/numbering.xml><?xml version="1.0" encoding="utf-8"?>
-<w:numbering xmlns:wpc="http://schemas.microsoft.com/office/word/2010/wordprocessingCanvas" xmlns:cx="http://schemas.microsoft.com/office/drawing/2014/chartex" xmlns:cx1="http://schemas.microsoft.com/office/drawing/2015/9/8/chartex" xmlns:cx2="http://schemas.microsoft.com/office/drawing/2015/10/21/chartex" xmlns:cx3="http://schemas.microsoft.com/office/drawing/2016/5/9/chartex" xmlns:cx4="http://schemas.microsoft.com/office/drawing/2016/5/10/chartex" xmlns:cx5="http://schemas.microsoft.com/office/drawing/2016/5/11/chartex" xmlns:cx6="http://schemas.microsoft.com/office/drawing/2016/5/12/chartex" xmlns:cx7="http://schemas.microsoft.com/office/drawing/2016/5/13/chartex" xmlns:cx8="http://schemas.microsoft.com/office/drawing/2016/5/14/chartex" xmlns:mc="http://schemas.openxmlformats.org/markup-compatibility/2006" xmlns:aink="http://schemas.microsoft.com/office/drawing/2016/ink" xmlns:am3d="http://schemas.microsoft.com/office/drawing/2017/model3d" xmlns:o="urn:schemas-microsoft-com:office:office" xmlns:r="http://schemas.openxmlformats.org/officeDocument/2006/relationships" xmlns:m="http://schemas.openxmlformats.org/officeDocument/2006/math" xmlns:v="urn:schemas-microsoft-com:vml" xmlns:wp14="http://schemas.microsoft.com/office/word/2010/wordprocessingDrawing" xmlns:wp="http://schemas.openxmlformats.org/drawingml/2006/wordprocessingDrawing" xmlns:w10="urn:schemas-microsoft-com:office:word" xmlns:w="http://schemas.openxmlformats.org/wordprocessingml/2006/main" xmlns:w14="http://schemas.microsoft.com/office/word/2010/wordml" xmlns:w15="http://schemas.microsoft.com/office/word/2012/wordml" xmlns:w16cid="http://schemas.microsoft.com/office/word/2016/wordml/cid" xmlns:w16se="http://schemas.microsoft.com/office/word/2015/wordml/symex" xmlns:wpg="http://schemas.microsoft.com/office/word/2010/wordprocessingGroup" xmlns:wpi="http://schemas.microsoft.com/office/word/2010/wordprocessingInk" xmlns:wne="http://schemas.microsoft.com/office/word/2006/wordml" xmlns:wps="http://schemas.microsoft.com/office/word/2010/wordprocessingShape" mc:Ignorable="w14 w15 w16se w16cid wp14">
+<w:numbering xmlns:wpc="http://schemas.microsoft.com/office/word/2010/wordprocessingCanvas" xmlns:cx="http://schemas.microsoft.com/office/drawing/2014/chartex" xmlns:cx1="http://schemas.microsoft.com/office/drawing/2015/9/8/chartex" xmlns:cx2="http://schemas.microsoft.com/office/drawing/2015/10/21/chartex" xmlns:cx3="http://schemas.microsoft.com/office/drawing/2016/5/9/chartex" xmlns:cx4="http://schemas.microsoft.com/office/drawing/2016/5/10/chartex" xmlns:cx5="http://schemas.microsoft.com/office/drawing/2016/5/11/chartex" xmlns:cx6="http://schemas.microsoft.com/office/drawing/2016/5/12/chartex" xmlns:cx7="http://schemas.microsoft.com/office/drawing/2016/5/13/chartex" xmlns:cx8="http://schemas.microsoft.com/office/drawing/2016/5/14/chartex" xmlns:mc="http://schemas.openxmlformats.org/markup-compatibility/2006" xmlns:aink="http://schemas.microsoft.com/office/drawing/2016/ink" xmlns:am3d="http://schemas.microsoft.com/office/drawing/2017/model3d" xmlns:o="urn:schemas-microsoft-com:office:office" xmlns:r="http://schemas.openxmlformats.org/officeDocument/2006/relationships" xmlns:m="http://schemas.openxmlformats.org/officeDocument/2006/math" xmlns:v="urn:schemas-microsoft-com:vml" xmlns:wp14="http://schemas.microsoft.com/office/word/2010/wordprocessingDrawing" xmlns:wp="http://schemas.openxmlformats.org/drawingml/2006/wordprocessingDrawing" xmlns:w10="urn:schemas-microsoft-com:office:word" xmlns:w="http://schemas.openxmlformats.org/wordprocessingml/2006/main" xmlns:w14="http://schemas.microsoft.com/office/word/2010/wordml" xmlns:w15="http://schemas.microsoft.com/office/word/2012/wordml" xmlns:w16cex="http://schemas.microsoft.com/office/word/2018/wordml/cex" xmlns:w16cid="http://schemas.microsoft.com/office/word/2016/wordml/cid" xmlns:w16="http://schemas.microsoft.com/office/word/2018/wordml" xmlns:w16se="http://schemas.microsoft.com/office/word/2015/wordml/symex" xmlns:wpg="http://schemas.microsoft.com/office/word/2010/wordprocessingGroup" xmlns:wpi="http://schemas.microsoft.com/office/word/2010/wordprocessingInk" xmlns:wne="http://schemas.microsoft.com/office/word/2006/wordml" xmlns:wps="http://schemas.microsoft.com/office/word/2010/wordprocessingShape" mc:Ignorable="w14 w15 w16se w16cid w16 w16cex wp14">
   <w:abstractNum w:abstractNumId="0" w15:restartNumberingAfterBreak="0">
     <w:nsid w:val="03AD4487"/>
     <w:multiLevelType w:val="hybridMultilevel"/>
@@ -20568,7 +20644,7 @@
 </file>
 
 <file path=word/styles.xml><?xml version="1.0" encoding="utf-8"?>
-<w:styles xmlns:mc="http://schemas.openxmlformats.org/markup-compatibility/2006" xmlns:r="http://schemas.openxmlformats.org/officeDocument/2006/relationships" xmlns:w="http://schemas.openxmlformats.org/wordprocessingml/2006/main" xmlns:w14="http://schemas.microsoft.com/office/word/2010/wordml" xmlns:w15="http://schemas.microsoft.com/office/word/2012/wordml" xmlns:w16cid="http://schemas.microsoft.com/office/word/2016/wordml/cid" xmlns:w16se="http://schemas.microsoft.com/office/word/2015/wordml/symex" mc:Ignorable="w14 w15 w16se w16cid">
+<w:styles xmlns:mc="http://schemas.openxmlformats.org/markup-compatibility/2006" xmlns:r="http://schemas.openxmlformats.org/officeDocument/2006/relationships" xmlns:w="http://schemas.openxmlformats.org/wordprocessingml/2006/main" xmlns:w14="http://schemas.microsoft.com/office/word/2010/wordml" xmlns:w15="http://schemas.microsoft.com/office/word/2012/wordml" xmlns:w16cex="http://schemas.microsoft.com/office/word/2018/wordml/cex" xmlns:w16cid="http://schemas.microsoft.com/office/word/2016/wordml/cid" xmlns:w16="http://schemas.microsoft.com/office/word/2018/wordml" xmlns:w16se="http://schemas.microsoft.com/office/word/2015/wordml/symex" mc:Ignorable="w14 w15 w16se w16cid w16 w16cex">
   <w:docDefaults>
     <w:rPrDefault>
       <w:rPr>
@@ -21585,7 +21661,7 @@
 </file>
 
 <file path=customXml/itemProps1.xml><?xml version="1.0" encoding="utf-8"?>
-<ds:datastoreItem xmlns:ds="http://schemas.openxmlformats.org/officeDocument/2006/customXml" ds:itemID="{9A515CFB-68E2-4C5F-B950-A43337B10511}">
+<ds:datastoreItem xmlns:ds="http://schemas.openxmlformats.org/officeDocument/2006/customXml" ds:itemID="{4531F17A-43FF-4E60-9962-F39F257041BC}">
   <ds:schemaRefs>
     <ds:schemaRef ds:uri="http://schemas.openxmlformats.org/officeDocument/2006/bibliography"/>
   </ds:schemaRefs>

</xml_diff>